<commit_message>
Q3 part a is done
</commit_message>
<xml_diff>
--- a/Assignment-3/Assignment 3 Report.docx
+++ b/Assignment-3/Assignment 3 Report.docx
@@ -1,6 +1,6 @@
 
 <file path=word/document.xml><?xml version="1.0" encoding="utf-8"?>
-<w:document xmlns:wpc="http://schemas.microsoft.com/office/word/2010/wordprocessingCanvas" xmlns:cx="http://schemas.microsoft.com/office/drawing/2014/chartex" xmlns:cx1="http://schemas.microsoft.com/office/drawing/2015/9/8/chartex" xmlns:mc="http://schemas.openxmlformats.org/markup-compatibility/2006" xmlns:o="urn:schemas-microsoft-com:office:office" xmlns:r="http://schemas.openxmlformats.org/officeDocument/2006/relationships" xmlns:m="http://schemas.openxmlformats.org/officeDocument/2006/math" xmlns:v="urn:schemas-microsoft-com:vml" xmlns:wp14="http://schemas.microsoft.com/office/word/2010/wordprocessingDrawing" xmlns:wp="http://schemas.openxmlformats.org/drawingml/2006/wordprocessingDrawing" xmlns:w10="urn:schemas-microsoft-com:office:word" xmlns:w="http://schemas.openxmlformats.org/wordprocessingml/2006/main" xmlns:w14="http://schemas.microsoft.com/office/word/2010/wordml" xmlns:w15="http://schemas.microsoft.com/office/word/2012/wordml" xmlns:w16se="http://schemas.microsoft.com/office/word/2015/wordml/symex" xmlns:wpg="http://schemas.microsoft.com/office/word/2010/wordprocessingGroup" xmlns:wpi="http://schemas.microsoft.com/office/word/2010/wordprocessingInk" xmlns:wne="http://schemas.microsoft.com/office/word/2006/wordml" xmlns:wps="http://schemas.microsoft.com/office/word/2010/wordprocessingShape" mc:Ignorable="w14 w15 w16se wp14">
+<w:document xmlns:wpc="http://schemas.microsoft.com/office/word/2010/wordprocessingCanvas" xmlns:cx="http://schemas.microsoft.com/office/drawing/2014/chartex" xmlns:cx1="http://schemas.microsoft.com/office/drawing/2015/9/8/chartex" xmlns:cx2="http://schemas.microsoft.com/office/drawing/2015/10/21/chartex" xmlns:mc="http://schemas.openxmlformats.org/markup-compatibility/2006" xmlns:o="urn:schemas-microsoft-com:office:office" xmlns:r="http://schemas.openxmlformats.org/officeDocument/2006/relationships" xmlns:m="http://schemas.openxmlformats.org/officeDocument/2006/math" xmlns:v="urn:schemas-microsoft-com:vml" xmlns:wp14="http://schemas.microsoft.com/office/word/2010/wordprocessingDrawing" xmlns:wp="http://schemas.openxmlformats.org/drawingml/2006/wordprocessingDrawing" xmlns:w10="urn:schemas-microsoft-com:office:word" xmlns:w="http://schemas.openxmlformats.org/wordprocessingml/2006/main" xmlns:w14="http://schemas.microsoft.com/office/word/2010/wordml" xmlns:w15="http://schemas.microsoft.com/office/word/2012/wordml" xmlns:w16se="http://schemas.microsoft.com/office/word/2015/wordml/symex" xmlns:wpg="http://schemas.microsoft.com/office/word/2010/wordprocessingGroup" xmlns:wpi="http://schemas.microsoft.com/office/word/2010/wordprocessingInk" xmlns:wne="http://schemas.microsoft.com/office/word/2006/wordml" xmlns:wps="http://schemas.microsoft.com/office/word/2010/wordprocessingShape" mc:Ignorable="w14 w15 w16se wp14">
   <w:body>
     <w:p>
       <w:pPr>
@@ -52,15 +52,7 @@
     </w:p>
     <w:p>
       <w:r>
-        <w:t>The code for the interpolation of this polynomial was done by the function “</w:t>
-      </w:r>
-      <w:proofErr w:type="spellStart"/>
-      <w:r>
-        <w:t>Lagrange.m</w:t>
-      </w:r>
-      <w:proofErr w:type="spellEnd"/>
-      <w:r>
-        <w:t xml:space="preserve">”. A plot of the 6 points passed into the function Lagrange is shown below – </w:t>
+        <w:t xml:space="preserve">The code for the interpolation of this polynomial was done by the function “Lagrange.m”. A plot of the 6 points passed into the function Lagrange is shown below – </w:t>
       </w:r>
     </w:p>
     <w:p>
@@ -70,7 +62,7 @@
       <w:r>
         <w:rPr>
           <w:noProof/>
-          <w:lang w:val="en-US"/>
+          <w:lang w:eastAsia="en-CA"/>
         </w:rPr>
         <w:drawing>
           <wp:inline distT="0" distB="0" distL="0" distR="0" wp14:anchorId="06302219" wp14:editId="24AA1316">
@@ -154,7 +146,7 @@
       <w:r>
         <w:rPr>
           <w:noProof/>
-          <w:lang w:val="en-US"/>
+          <w:lang w:eastAsia="en-CA"/>
         </w:rPr>
         <w:lastRenderedPageBreak/>
         <w:drawing>
@@ -243,15 +235,7 @@
         </w:rPr>
       </w:pPr>
       <w:r>
-        <w:t xml:space="preserve">If we happen to know both function values and first derivative values at a set of data points, then piecewise cubic </w:t>
-      </w:r>
-      <w:proofErr w:type="spellStart"/>
-      <w:r>
-        <w:t>Hermite</w:t>
-      </w:r>
-      <w:proofErr w:type="spellEnd"/>
-      <w:r>
-        <w:t xml:space="preserve"> interpolation can reproduce those data. But </w:t>
+        <w:t xml:space="preserve">If we happen to know both function values and first derivative values at a set of data points, then piecewise cubic Hermite interpolation can reproduce those data. But </w:t>
       </w:r>
       <w:r>
         <w:t>since</w:t>
@@ -260,54 +244,28 @@
         <w:t xml:space="preserve"> we are not given the derivative values, we need to define the slopes somehow.</w:t>
       </w:r>
       <w:r>
-        <w:t xml:space="preserve"> However, we would have to do this for two types of points, the edge points such as the start and end points and also for the internal points. For the internal points we calculate this by finding the differences in the x-axis and creating a delta by </w:t>
-      </w:r>
-      <w:proofErr w:type="spellStart"/>
-      <w:r>
-        <w:t>divi</w:t>
+        <w:t xml:space="preserve"> However, we would have to do this for two types of points, the edge points such as the start and end points and also for the internal points. For the internal points we calculate this by finding the differences in the x-axis and creating a delta by divi</w:t>
       </w:r>
       <w:r>
         <w:t>d</w:t>
       </w:r>
       <w:r>
-        <w:t>ng</w:t>
-      </w:r>
-      <w:proofErr w:type="spellEnd"/>
-      <w:r>
-        <w:t xml:space="preserve"> the differences in the x points with the difference in the y-points. We can then use this delta along with the differences in the x-axis to form </w:t>
-      </w:r>
-      <w:r>
-        <w:t xml:space="preserve">the slopes. For the end points we can find the slopes by interpolating using the deltas between the first and second points and the second last and last points using their deltas. The codes for cubic </w:t>
-      </w:r>
-      <w:proofErr w:type="spellStart"/>
-      <w:r>
-        <w:t>hermite</w:t>
-      </w:r>
-      <w:proofErr w:type="spellEnd"/>
-      <w:r>
-        <w:t xml:space="preserve"> interpolation can be found in ‘</w:t>
-      </w:r>
-      <w:proofErr w:type="spellStart"/>
+        <w:t xml:space="preserve">ng the differences in the x points with the difference in the y-points. We can then use this delta along with the differences in the x-axis to form </w:t>
+      </w:r>
+      <w:r>
+        <w:t>the slopes. For the end points we can find the slopes by interpolating using the deltas between the first and second points and the second last and last points using their deltas. The codes for cubic hermite interpolation can be found in ‘</w:t>
+      </w:r>
       <w:r>
         <w:t>cubicHermiteInterpolation</w:t>
       </w:r>
       <w:r>
-        <w:t>.m</w:t>
-      </w:r>
-      <w:proofErr w:type="spellEnd"/>
-      <w:r>
-        <w:t>’ and ‘</w:t>
-      </w:r>
-      <w:proofErr w:type="spellStart"/>
+        <w:t>.m’ and ‘</w:t>
+      </w:r>
       <w:r>
         <w:t>calculateSlopeInternal</w:t>
       </w:r>
       <w:r>
-        <w:t>.m</w:t>
-      </w:r>
-      <w:proofErr w:type="spellEnd"/>
-      <w:r>
-        <w:t xml:space="preserve">’. </w:t>
+        <w:t xml:space="preserve">.m’. </w:t>
       </w:r>
       <w:r>
         <w:t xml:space="preserve">The following plot is found with </w:t>
@@ -383,7 +341,7 @@
       <w:r>
         <w:rPr>
           <w:noProof/>
-          <w:lang w:val="en-US"/>
+          <w:lang w:eastAsia="en-CA"/>
         </w:rPr>
         <w:lastRenderedPageBreak/>
         <w:drawing>
@@ -451,7 +409,7 @@
       <w:r>
         <w:rPr>
           <w:noProof/>
-          <w:lang w:val="en-US"/>
+          <w:lang w:eastAsia="en-CA"/>
         </w:rPr>
         <w:drawing>
           <wp:inline distT="0" distB="0" distL="0" distR="0" wp14:anchorId="6512E1BD" wp14:editId="7219D32E">
@@ -548,19 +506,7 @@
           <w:rPr>
             <w:rFonts w:ascii="Cambria Math" w:hAnsi="Cambria Math"/>
           </w:rPr>
-          <m:t>φ + 0.3</m:t>
-        </m:r>
-        <m:r>
-          <w:rPr>
-            <w:rFonts w:ascii="Cambria Math" w:hAnsi="Cambria Math"/>
-          </w:rPr>
-          <m:t>φ</m:t>
-        </m:r>
-        <m:r>
-          <w:rPr>
-            <w:rFonts w:ascii="Cambria Math" w:hAnsi="Cambria Math"/>
-          </w:rPr>
-          <m:t>H</m:t>
+          <m:t>φ + 0.3φH</m:t>
         </m:r>
         <m:d>
           <m:dPr>
@@ -623,15 +569,7 @@
         </m:d>
       </m:oMath>
       <w:r>
-        <w:t xml:space="preserve"> is found by doing a linear piecewise interpolation of the values of B and H given to us. The function to do this interpolation is written in “</w:t>
-      </w:r>
-      <w:proofErr w:type="spellStart"/>
-      <w:r>
-        <w:t>piecelin.m</w:t>
-      </w:r>
-      <w:proofErr w:type="spellEnd"/>
-      <w:r>
-        <w:t xml:space="preserve">”. </w:t>
+        <w:t xml:space="preserve"> is found by doing a linear piecewise interpolation of the values of B and H given to us. The function to do this interpolation is written in “piecelin.m”. </w:t>
       </w:r>
     </w:p>
     <w:p>
@@ -641,8 +579,6 @@
       <w:r>
         <w:t>Part e</w:t>
       </w:r>
-      <w:bookmarkStart w:id="0" w:name="_GoBack"/>
-      <w:bookmarkEnd w:id="0"/>
     </w:p>
     <w:p>
       <w:r>
@@ -678,7 +614,7 @@
       <w:r>
         <w:rPr>
           <w:noProof/>
-          <w:lang w:val="en-US"/>
+          <w:lang w:eastAsia="en-CA"/>
         </w:rPr>
         <mc:AlternateContent>
           <mc:Choice Requires="wps">
@@ -763,7 +699,7 @@
       <w:r>
         <w:rPr>
           <w:noProof/>
-          <w:lang w:val="en-US"/>
+          <w:lang w:eastAsia="en-CA"/>
         </w:rPr>
         <mc:AlternateContent>
           <mc:Choice Requires="wps">
@@ -844,7 +780,7 @@
       <w:r>
         <w:rPr>
           <w:noProof/>
-          <w:lang w:val="en-US"/>
+          <w:lang w:eastAsia="en-CA"/>
         </w:rPr>
         <mc:AlternateContent>
           <mc:Choice Requires="wps">
@@ -921,7 +857,7 @@
       <w:r>
         <w:rPr>
           <w:noProof/>
-          <w:lang w:val="en-US"/>
+          <w:lang w:eastAsia="en-CA"/>
         </w:rPr>
         <mc:AlternateContent>
           <mc:Choice Requires="wps">
@@ -994,7 +930,7 @@
       <w:r>
         <w:rPr>
           <w:noProof/>
-          <w:lang w:val="en-US"/>
+          <w:lang w:eastAsia="en-CA"/>
         </w:rPr>
         <w:drawing>
           <wp:inline distT="0" distB="0" distL="0" distR="0" wp14:anchorId="42B0C9BF" wp14:editId="781316F7">
@@ -1600,23 +1536,7 @@
     </w:p>
     <w:p>
       <w:r>
-        <w:t>We modelled the circuit in “</w:t>
-      </w:r>
-      <w:proofErr w:type="spellStart"/>
-      <w:r>
-        <w:t>ElectricCircuit.m</w:t>
-      </w:r>
-      <w:proofErr w:type="spellEnd"/>
-      <w:r>
-        <w:t>” and the solver was written in the file “</w:t>
-      </w:r>
-      <w:proofErr w:type="spellStart"/>
-      <w:r>
-        <w:t>newRapCircuit.m</w:t>
-      </w:r>
-      <w:proofErr w:type="spellEnd"/>
-      <w:r>
-        <w:t>”</w:t>
+        <w:t>We modelled the circuit in “ElectricCircuit.m” and the solver was written in the file “newRapCircuit.m”</w:t>
       </w:r>
       <w:r>
         <w:t xml:space="preserve">. It took us 5 iterations to get to our selected error margin </w:t>
@@ -1698,7 +1618,7 @@
       <w:r>
         <w:rPr>
           <w:noProof/>
-          <w:lang w:val="en-US"/>
+          <w:lang w:eastAsia="en-CA"/>
         </w:rPr>
         <w:lastRenderedPageBreak/>
         <w:drawing>
@@ -1739,8 +1659,112 @@
       </w:r>
     </w:p>
     <w:p/>
+    <w:p>
+      <w:pPr>
+        <w:pStyle w:val="Heading1"/>
+      </w:pPr>
+      <w:r>
+        <w:t>Question 3</w:t>
+      </w:r>
+    </w:p>
+    <w:p>
+      <w:r>
+        <w:t xml:space="preserve">The test code for this question is written in “integrationTest.m”. </w:t>
+      </w:r>
+    </w:p>
+    <w:p>
+      <w:pPr>
+        <w:pStyle w:val="Heading2"/>
+      </w:pPr>
+      <w:r>
+        <w:t>part A</w:t>
+      </w:r>
+    </w:p>
+    <w:p>
+      <w:r>
+        <w:t xml:space="preserve">The function to carry out integration was written in “integration.m”. It basically computes a running sum of the values of the function at the given number of sections and returns these values at midpoints multiplied by the length of the section. The error versus the number of segments is plotted below – </w:t>
+      </w:r>
+    </w:p>
+    <w:p>
+      <w:pPr>
+        <w:jc w:val="center"/>
+      </w:pPr>
+      <w:r>
+        <w:rPr>
+          <w:noProof/>
+          <w:lang w:eastAsia="en-CA"/>
+        </w:rPr>
+        <w:lastRenderedPageBreak/>
+        <w:drawing>
+          <wp:inline distT="0" distB="0" distL="0" distR="0" wp14:anchorId="3B121EF4" wp14:editId="71B09F20">
+            <wp:extent cx="3416466" cy="2743200"/>
+            <wp:effectExtent l="0" t="0" r="0" b="0"/>
+            <wp:docPr id="4" name="Picture 4"/>
+            <wp:cNvGraphicFramePr>
+              <a:graphicFrameLocks xmlns:a="http://schemas.openxmlformats.org/drawingml/2006/main" noChangeAspect="1"/>
+            </wp:cNvGraphicFramePr>
+            <a:graphic xmlns:a="http://schemas.openxmlformats.org/drawingml/2006/main">
+              <a:graphicData uri="http://schemas.openxmlformats.org/drawingml/2006/picture">
+                <pic:pic xmlns:pic="http://schemas.openxmlformats.org/drawingml/2006/picture">
+                  <pic:nvPicPr>
+                    <pic:cNvPr id="1" name=""/>
+                    <pic:cNvPicPr/>
+                  </pic:nvPicPr>
+                  <pic:blipFill>
+                    <a:blip r:embed="rId14"/>
+                    <a:stretch>
+                      <a:fillRect/>
+                    </a:stretch>
+                  </pic:blipFill>
+                  <pic:spPr>
+                    <a:xfrm>
+                      <a:off x="0" y="0"/>
+                      <a:ext cx="3418123" cy="2744531"/>
+                    </a:xfrm>
+                    <a:prstGeom prst="rect">
+                      <a:avLst/>
+                    </a:prstGeom>
+                  </pic:spPr>
+                </pic:pic>
+              </a:graphicData>
+            </a:graphic>
+          </wp:inline>
+        </w:drawing>
+      </w:r>
+    </w:p>
+    <w:p>
+      <w:r>
+        <w:t>We can see that the log</w:t>
+      </w:r>
+      <w:r>
+        <w:rPr>
+          <w:vertAlign w:val="subscript"/>
+        </w:rPr>
+        <w:t>10</w:t>
+      </w:r>
+      <w:r>
+        <w:t xml:space="preserve">Error versus </w:t>
+      </w:r>
+      <w:r>
+        <w:t>log</w:t>
+      </w:r>
+      <w:r>
+        <w:rPr>
+          <w:vertAlign w:val="subscript"/>
+        </w:rPr>
+        <w:t>10</w:t>
+      </w:r>
+      <w:r>
+        <w:t>N</w:t>
+      </w:r>
+      <w:r>
+        <w:t xml:space="preserve"> produces a linear graph. This means that increasing the number of segments does not reduce the absolute error of this computation. </w:t>
+      </w:r>
+      <w:bookmarkStart w:id="0" w:name="_GoBack"/>
+      <w:bookmarkEnd w:id="0"/>
+    </w:p>
     <w:sectPr>
-      <w:headerReference w:type="default" r:id="rId14"/>
+      <w:headerReference w:type="default" r:id="rId15"/>
       <w:pgSz w:w="12240" w:h="15840"/>
       <w:pgMar w:top="1440" w:right="1440" w:bottom="1440" w:left="1440" w:header="708" w:footer="708" w:gutter="0"/>
       <w:cols w:space="708"/>
@@ -1751,7 +1775,7 @@
 </file>
 
 <file path=word/endnotes.xml><?xml version="1.0" encoding="utf-8"?>
-<w:endnotes xmlns:wpc="http://schemas.microsoft.com/office/word/2010/wordprocessingCanvas" xmlns:cx="http://schemas.microsoft.com/office/drawing/2014/chartex" xmlns:cx1="http://schemas.microsoft.com/office/drawing/2015/9/8/chartex" xmlns:mc="http://schemas.openxmlformats.org/markup-compatibility/2006" xmlns:o="urn:schemas-microsoft-com:office:office" xmlns:r="http://schemas.openxmlformats.org/officeDocument/2006/relationships" xmlns:m="http://schemas.openxmlformats.org/officeDocument/2006/math" xmlns:v="urn:schemas-microsoft-com:vml" xmlns:wp14="http://schemas.microsoft.com/office/word/2010/wordprocessingDrawing" xmlns:wp="http://schemas.openxmlformats.org/drawingml/2006/wordprocessingDrawing" xmlns:w10="urn:schemas-microsoft-com:office:word" xmlns:w="http://schemas.openxmlformats.org/wordprocessingml/2006/main" xmlns:w14="http://schemas.microsoft.com/office/word/2010/wordml" xmlns:w15="http://schemas.microsoft.com/office/word/2012/wordml" xmlns:w16se="http://schemas.microsoft.com/office/word/2015/wordml/symex" xmlns:wpg="http://schemas.microsoft.com/office/word/2010/wordprocessingGroup" xmlns:wpi="http://schemas.microsoft.com/office/word/2010/wordprocessingInk" xmlns:wne="http://schemas.microsoft.com/office/word/2006/wordml" xmlns:wps="http://schemas.microsoft.com/office/word/2010/wordprocessingShape" mc:Ignorable="w14 w15 w16se wp14">
+<w:endnotes xmlns:wpc="http://schemas.microsoft.com/office/word/2010/wordprocessingCanvas" xmlns:cx="http://schemas.microsoft.com/office/drawing/2014/chartex" xmlns:cx1="http://schemas.microsoft.com/office/drawing/2015/9/8/chartex" xmlns:cx2="http://schemas.microsoft.com/office/drawing/2015/10/21/chartex" xmlns:mc="http://schemas.openxmlformats.org/markup-compatibility/2006" xmlns:o="urn:schemas-microsoft-com:office:office" xmlns:r="http://schemas.openxmlformats.org/officeDocument/2006/relationships" xmlns:m="http://schemas.openxmlformats.org/officeDocument/2006/math" xmlns:v="urn:schemas-microsoft-com:vml" xmlns:wp14="http://schemas.microsoft.com/office/word/2010/wordprocessingDrawing" xmlns:wp="http://schemas.openxmlformats.org/drawingml/2006/wordprocessingDrawing" xmlns:w10="urn:schemas-microsoft-com:office:word" xmlns:w="http://schemas.openxmlformats.org/wordprocessingml/2006/main" xmlns:w14="http://schemas.microsoft.com/office/word/2010/wordml" xmlns:w15="http://schemas.microsoft.com/office/word/2012/wordml" xmlns:w16se="http://schemas.microsoft.com/office/word/2015/wordml/symex" xmlns:wpg="http://schemas.microsoft.com/office/word/2010/wordprocessingGroup" xmlns:wpi="http://schemas.microsoft.com/office/word/2010/wordprocessingInk" xmlns:wne="http://schemas.microsoft.com/office/word/2006/wordml" xmlns:wps="http://schemas.microsoft.com/office/word/2010/wordprocessingShape" mc:Ignorable="w14 w15 w16se wp14">
   <w:endnote w:type="separator" w:id="-1">
     <w:p>
       <w:pPr>
@@ -1776,7 +1800,7 @@
 </file>
 
 <file path=word/footnotes.xml><?xml version="1.0" encoding="utf-8"?>
-<w:footnotes xmlns:wpc="http://schemas.microsoft.com/office/word/2010/wordprocessingCanvas" xmlns:cx="http://schemas.microsoft.com/office/drawing/2014/chartex" xmlns:cx1="http://schemas.microsoft.com/office/drawing/2015/9/8/chartex" xmlns:mc="http://schemas.openxmlformats.org/markup-compatibility/2006" xmlns:o="urn:schemas-microsoft-com:office:office" xmlns:r="http://schemas.openxmlformats.org/officeDocument/2006/relationships" xmlns:m="http://schemas.openxmlformats.org/officeDocument/2006/math" xmlns:v="urn:schemas-microsoft-com:vml" xmlns:wp14="http://schemas.microsoft.com/office/word/2010/wordprocessingDrawing" xmlns:wp="http://schemas.openxmlformats.org/drawingml/2006/wordprocessingDrawing" xmlns:w10="urn:schemas-microsoft-com:office:word" xmlns:w="http://schemas.openxmlformats.org/wordprocessingml/2006/main" xmlns:w14="http://schemas.microsoft.com/office/word/2010/wordml" xmlns:w15="http://schemas.microsoft.com/office/word/2012/wordml" xmlns:w16se="http://schemas.microsoft.com/office/word/2015/wordml/symex" xmlns:wpg="http://schemas.microsoft.com/office/word/2010/wordprocessingGroup" xmlns:wpi="http://schemas.microsoft.com/office/word/2010/wordprocessingInk" xmlns:wne="http://schemas.microsoft.com/office/word/2006/wordml" xmlns:wps="http://schemas.microsoft.com/office/word/2010/wordprocessingShape" mc:Ignorable="w14 w15 w16se wp14">
+<w:footnotes xmlns:wpc="http://schemas.microsoft.com/office/word/2010/wordprocessingCanvas" xmlns:cx="http://schemas.microsoft.com/office/drawing/2014/chartex" xmlns:cx1="http://schemas.microsoft.com/office/drawing/2015/9/8/chartex" xmlns:cx2="http://schemas.microsoft.com/office/drawing/2015/10/21/chartex" xmlns:mc="http://schemas.openxmlformats.org/markup-compatibility/2006" xmlns:o="urn:schemas-microsoft-com:office:office" xmlns:r="http://schemas.openxmlformats.org/officeDocument/2006/relationships" xmlns:m="http://schemas.openxmlformats.org/officeDocument/2006/math" xmlns:v="urn:schemas-microsoft-com:vml" xmlns:wp14="http://schemas.microsoft.com/office/word/2010/wordprocessingDrawing" xmlns:wp="http://schemas.openxmlformats.org/drawingml/2006/wordprocessingDrawing" xmlns:w10="urn:schemas-microsoft-com:office:word" xmlns:w="http://schemas.openxmlformats.org/wordprocessingml/2006/main" xmlns:w14="http://schemas.microsoft.com/office/word/2010/wordml" xmlns:w15="http://schemas.microsoft.com/office/word/2012/wordml" xmlns:w16se="http://schemas.microsoft.com/office/word/2015/wordml/symex" xmlns:wpg="http://schemas.microsoft.com/office/word/2010/wordprocessingGroup" xmlns:wpi="http://schemas.microsoft.com/office/word/2010/wordprocessingInk" xmlns:wne="http://schemas.microsoft.com/office/word/2006/wordml" xmlns:wps="http://schemas.microsoft.com/office/word/2010/wordprocessingShape" mc:Ignorable="w14 w15 w16se wp14">
   <w:footnote w:type="separator" w:id="-1">
     <w:p>
       <w:pPr>
@@ -1801,7 +1825,7 @@
 </file>
 
 <file path=word/header1.xml><?xml version="1.0" encoding="utf-8"?>
-<w:hdr xmlns:wpc="http://schemas.microsoft.com/office/word/2010/wordprocessingCanvas" xmlns:cx="http://schemas.microsoft.com/office/drawing/2014/chartex" xmlns:cx1="http://schemas.microsoft.com/office/drawing/2015/9/8/chartex" xmlns:mc="http://schemas.openxmlformats.org/markup-compatibility/2006" xmlns:o="urn:schemas-microsoft-com:office:office" xmlns:r="http://schemas.openxmlformats.org/officeDocument/2006/relationships" xmlns:m="http://schemas.openxmlformats.org/officeDocument/2006/math" xmlns:v="urn:schemas-microsoft-com:vml" xmlns:wp14="http://schemas.microsoft.com/office/word/2010/wordprocessingDrawing" xmlns:wp="http://schemas.openxmlformats.org/drawingml/2006/wordprocessingDrawing" xmlns:w10="urn:schemas-microsoft-com:office:word" xmlns:w="http://schemas.openxmlformats.org/wordprocessingml/2006/main" xmlns:w14="http://schemas.microsoft.com/office/word/2010/wordml" xmlns:w15="http://schemas.microsoft.com/office/word/2012/wordml" xmlns:w16se="http://schemas.microsoft.com/office/word/2015/wordml/symex" xmlns:wpg="http://schemas.microsoft.com/office/word/2010/wordprocessingGroup" xmlns:wpi="http://schemas.microsoft.com/office/word/2010/wordprocessingInk" xmlns:wne="http://schemas.microsoft.com/office/word/2006/wordml" xmlns:wps="http://schemas.microsoft.com/office/word/2010/wordprocessingShape" mc:Ignorable="w14 w15 w16se wp14">
+<w:hdr xmlns:wpc="http://schemas.microsoft.com/office/word/2010/wordprocessingCanvas" xmlns:cx="http://schemas.microsoft.com/office/drawing/2014/chartex" xmlns:cx1="http://schemas.microsoft.com/office/drawing/2015/9/8/chartex" xmlns:cx2="http://schemas.microsoft.com/office/drawing/2015/10/21/chartex" xmlns:mc="http://schemas.openxmlformats.org/markup-compatibility/2006" xmlns:o="urn:schemas-microsoft-com:office:office" xmlns:r="http://schemas.openxmlformats.org/officeDocument/2006/relationships" xmlns:m="http://schemas.openxmlformats.org/officeDocument/2006/math" xmlns:v="urn:schemas-microsoft-com:vml" xmlns:wp14="http://schemas.microsoft.com/office/word/2010/wordprocessingDrawing" xmlns:wp="http://schemas.openxmlformats.org/drawingml/2006/wordprocessingDrawing" xmlns:w10="urn:schemas-microsoft-com:office:word" xmlns:w="http://schemas.openxmlformats.org/wordprocessingml/2006/main" xmlns:w14="http://schemas.microsoft.com/office/word/2010/wordml" xmlns:w15="http://schemas.microsoft.com/office/word/2012/wordml" xmlns:w16se="http://schemas.microsoft.com/office/word/2015/wordml/symex" xmlns:wpg="http://schemas.microsoft.com/office/word/2010/wordprocessingGroup" xmlns:wpi="http://schemas.microsoft.com/office/word/2010/wordprocessingInk" xmlns:wne="http://schemas.microsoft.com/office/word/2006/wordml" xmlns:wps="http://schemas.microsoft.com/office/word/2010/wordprocessingShape" mc:Ignorable="w14 w15 w16se wp14">
   <w:p>
     <w:pPr>
       <w:pStyle w:val="Header"/>
@@ -1824,7 +1848,7 @@
 </file>
 
 <file path=word/numbering.xml><?xml version="1.0" encoding="utf-8"?>
-<w:numbering xmlns:wpc="http://schemas.microsoft.com/office/word/2010/wordprocessingCanvas" xmlns:cx="http://schemas.microsoft.com/office/drawing/2014/chartex" xmlns:cx1="http://schemas.microsoft.com/office/drawing/2015/9/8/chartex" xmlns:mc="http://schemas.openxmlformats.org/markup-compatibility/2006" xmlns:o="urn:schemas-microsoft-com:office:office" xmlns:r="http://schemas.openxmlformats.org/officeDocument/2006/relationships" xmlns:m="http://schemas.openxmlformats.org/officeDocument/2006/math" xmlns:v="urn:schemas-microsoft-com:vml" xmlns:wp14="http://schemas.microsoft.com/office/word/2010/wordprocessingDrawing" xmlns:wp="http://schemas.openxmlformats.org/drawingml/2006/wordprocessingDrawing" xmlns:w10="urn:schemas-microsoft-com:office:word" xmlns:w="http://schemas.openxmlformats.org/wordprocessingml/2006/main" xmlns:w14="http://schemas.microsoft.com/office/word/2010/wordml" xmlns:w15="http://schemas.microsoft.com/office/word/2012/wordml" xmlns:w16se="http://schemas.microsoft.com/office/word/2015/wordml/symex" xmlns:wpg="http://schemas.microsoft.com/office/word/2010/wordprocessingGroup" xmlns:wpi="http://schemas.microsoft.com/office/word/2010/wordprocessingInk" xmlns:wne="http://schemas.microsoft.com/office/word/2006/wordml" xmlns:wps="http://schemas.microsoft.com/office/word/2010/wordprocessingShape" mc:Ignorable="w14 w15 w16se wp14">
+<w:numbering xmlns:wpc="http://schemas.microsoft.com/office/word/2010/wordprocessingCanvas" xmlns:cx="http://schemas.microsoft.com/office/drawing/2014/chartex" xmlns:cx1="http://schemas.microsoft.com/office/drawing/2015/9/8/chartex" xmlns:cx2="http://schemas.microsoft.com/office/drawing/2015/10/21/chartex" xmlns:mc="http://schemas.openxmlformats.org/markup-compatibility/2006" xmlns:o="urn:schemas-microsoft-com:office:office" xmlns:r="http://schemas.openxmlformats.org/officeDocument/2006/relationships" xmlns:m="http://schemas.openxmlformats.org/officeDocument/2006/math" xmlns:v="urn:schemas-microsoft-com:vml" xmlns:wp14="http://schemas.microsoft.com/office/word/2010/wordprocessingDrawing" xmlns:wp="http://schemas.openxmlformats.org/drawingml/2006/wordprocessingDrawing" xmlns:w10="urn:schemas-microsoft-com:office:word" xmlns:w="http://schemas.openxmlformats.org/wordprocessingml/2006/main" xmlns:w14="http://schemas.microsoft.com/office/word/2010/wordml" xmlns:w15="http://schemas.microsoft.com/office/word/2012/wordml" xmlns:w16se="http://schemas.microsoft.com/office/word/2015/wordml/symex" xmlns:wpg="http://schemas.microsoft.com/office/word/2010/wordprocessingGroup" xmlns:wpi="http://schemas.microsoft.com/office/word/2010/wordprocessingInk" xmlns:wne="http://schemas.microsoft.com/office/word/2006/wordml" xmlns:wps="http://schemas.microsoft.com/office/word/2010/wordprocessingShape" mc:Ignorable="w14 w15 w16se wp14">
   <w:abstractNum w:abstractNumId="0" w15:restartNumberingAfterBreak="0">
     <w:nsid w:val="6B6E38D5"/>
     <w:multiLevelType w:val="hybridMultilevel"/>
@@ -1937,7 +1961,7 @@
       </w:pPr>
     </w:pPrDefault>
   </w:docDefaults>
-  <w:latentStyles w:defLockedState="0" w:defUIPriority="99" w:defSemiHidden="0" w:defUnhideWhenUsed="0" w:defQFormat="0" w:count="371">
+  <w:latentStyles w:defLockedState="0" w:defUIPriority="99" w:defSemiHidden="0" w:defUnhideWhenUsed="0" w:defQFormat="0" w:count="372">
     <w:lsdException w:name="Normal" w:uiPriority="0" w:qFormat="1"/>
     <w:lsdException w:name="heading 1" w:uiPriority="9" w:qFormat="1"/>
     <w:lsdException w:name="heading 2" w:semiHidden="1" w:uiPriority="9" w:unhideWhenUsed="1" w:qFormat="1"/>
@@ -2043,7 +2067,6 @@
     <w:lsdException w:name="HTML Sample" w:semiHidden="1" w:unhideWhenUsed="1"/>
     <w:lsdException w:name="HTML Typewriter" w:semiHidden="1" w:unhideWhenUsed="1"/>
     <w:lsdException w:name="HTML Variable" w:semiHidden="1" w:unhideWhenUsed="1"/>
-    <w:lsdException w:name="Normal Table" w:semiHidden="1" w:unhideWhenUsed="1"/>
     <w:lsdException w:name="annotation subject" w:semiHidden="1" w:unhideWhenUsed="1"/>
     <w:lsdException w:name="No List" w:semiHidden="1" w:unhideWhenUsed="1"/>
     <w:lsdException w:name="Outline List 1" w:semiHidden="1" w:unhideWhenUsed="1"/>
@@ -2090,10 +2113,8 @@
     <w:lsdException w:name="Table Subtle 2" w:semiHidden="1" w:unhideWhenUsed="1"/>
     <w:lsdException w:name="Table Web 1" w:semiHidden="1" w:unhideWhenUsed="1"/>
     <w:lsdException w:name="Table Web 2" w:semiHidden="1" w:unhideWhenUsed="1"/>
-    <w:lsdException w:name="Table Web 3" w:semiHidden="1" w:unhideWhenUsed="1"/>
     <w:lsdException w:name="Balloon Text" w:semiHidden="1" w:unhideWhenUsed="1"/>
     <w:lsdException w:name="Table Grid" w:uiPriority="39"/>
-    <w:lsdException w:name="Table Theme" w:semiHidden="1" w:unhideWhenUsed="1"/>
     <w:lsdException w:name="Placeholder Text" w:semiHidden="1"/>
     <w:lsdException w:name="No Spacing" w:uiPriority="1" w:qFormat="1"/>
     <w:lsdException w:name="Light Shading" w:uiPriority="60"/>
@@ -2309,6 +2330,7 @@
     <w:lsdException w:name="List Table 5 Dark Accent 6" w:uiPriority="50"/>
     <w:lsdException w:name="List Table 6 Colorful Accent 6" w:uiPriority="51"/>
     <w:lsdException w:name="List Table 7 Colorful Accent 6" w:uiPriority="52"/>
+    <w:lsdException w:name="Mention" w:semiHidden="1" w:unhideWhenUsed="1"/>
   </w:latentStyles>
   <w:style w:type="paragraph" w:default="1" w:styleId="Normal">
     <w:name w:val="Normal"/>
@@ -3330,7 +3352,7 @@
 </file>
 
 <file path=customXml/itemProps1.xml><?xml version="1.0" encoding="utf-8"?>
-<ds:datastoreItem xmlns:ds="http://schemas.openxmlformats.org/officeDocument/2006/customXml" ds:itemID="{2346125B-B3F3-4F1D-BF3A-E3312748F296}">
+<ds:datastoreItem xmlns:ds="http://schemas.openxmlformats.org/officeDocument/2006/customXml" ds:itemID="{CC8B54F8-EC4C-4DE1-9D8B-DF35D1BABF1B}">
   <ds:schemaRefs>
     <ds:schemaRef ds:uri="http://schemas.openxmlformats.org/officeDocument/2006/bibliography"/>
   </ds:schemaRefs>

</xml_diff>